<commit_message>
Se cambia el orden de las curiosidades
</commit_message>
<xml_diff>
--- a/Contenido_Bella_Durmiente_markdown.docx
+++ b/Contenido_Bella_Durmiente_markdown.docx
@@ -239,6 +239,52 @@
           <w:sz w:val="24"/>
           <w:szCs w:val="24"/>
         </w:rPr>
+        <w:t>### Curiosidad 1: **Celdas de Animación Más Grandes**</w:t>
+      </w:r>
+    </w:p>
+    <w:p>
+      <w:pPr>
+        <w:rPr>
+          <w:sz w:val="24"/>
+          <w:szCs w:val="24"/>
+        </w:rPr>
+      </w:pPr>
+      <w:r>
+        <w:rPr>
+          <w:sz w:val="24"/>
+          <w:szCs w:val="24"/>
+        </w:rPr>
+        <w:t>*La Bella Durmiente* fue una de las primeras en usar **celdas de animación más grandes** para lograr mayor detalle en los fondos estilizados, una técnica innovadora para la época.</w:t>
+      </w:r>
+    </w:p>
+    <w:p>
+      <w:pPr>
+        <w:rPr>
+          <w:sz w:val="24"/>
+          <w:szCs w:val="24"/>
+        </w:rPr>
+      </w:pPr>
+    </w:p>
+    <w:p>
+      <w:pPr>
+        <w:rPr>
+          <w:sz w:val="24"/>
+          <w:szCs w:val="24"/>
+        </w:rPr>
+      </w:pPr>
+    </w:p>
+    <w:p>
+      <w:pPr>
+        <w:rPr>
+          <w:sz w:val="24"/>
+          <w:szCs w:val="24"/>
+        </w:rPr>
+      </w:pPr>
+      <w:r>
+        <w:rPr>
+          <w:sz w:val="24"/>
+          <w:szCs w:val="24"/>
+        </w:rPr>
         <w:t>---</w:t>
       </w:r>
     </w:p>
@@ -285,30 +331,37 @@
           <w:sz w:val="24"/>
           <w:szCs w:val="24"/>
         </w:rPr>
-        <w:t>*La Bella Durmiente* es un ejemplo sobresaliente de cómo la animación puede ser un lienzo para las artes visuales. El diseño de la película se inspiró en diversas fuentes artísticas, que aportaron un carácter distintivo a cada escena. Una de las influencias más notables fue el **arte medieval**, en particular los tapices del *Unicornio* del Museo Metropolitano de Arte y las ilustraciones de *Las Bellas Horas* de Jean, duque de Berry. Estos elementos se combinaron con la estética gótica y prerrenacentista, creando un estilo único y atemporal.</w:t>
-      </w:r>
-    </w:p>
-    <w:p>
-      <w:pPr>
-        <w:rPr>
-          <w:sz w:val="24"/>
-          <w:szCs w:val="24"/>
-        </w:rPr>
-      </w:pPr>
-    </w:p>
-    <w:p>
-      <w:pPr>
-        <w:rPr>
-          <w:sz w:val="24"/>
-          <w:szCs w:val="24"/>
-        </w:rPr>
-      </w:pPr>
+        <w:t xml:space="preserve">*La Bella Durmiente* es un ejemplo sobresaliente de cómo la animación puede ser un lienzo para las artes visuales. El diseño de la película se inspiró en diversas fuentes artísticas, que aportaron un carácter </w:t>
+      </w:r>
       <w:r>
         <w:rPr>
           <w:sz w:val="24"/>
           <w:szCs w:val="24"/>
         </w:rPr>
         <w:lastRenderedPageBreak/>
+        <w:t>distintivo a cada escena. Una de las influencias más notables fue el **arte medieval**, en particular los tapices del *Unicornio* del Museo Metropolitano de Arte y las ilustraciones de *Las Bellas Horas* de Jean, duque de Berry. Estos elementos se combinaron con la estética gótica y prerrenacentista, creando un estilo único y atemporal.</w:t>
+      </w:r>
+    </w:p>
+    <w:p>
+      <w:pPr>
+        <w:rPr>
+          <w:sz w:val="24"/>
+          <w:szCs w:val="24"/>
+        </w:rPr>
+      </w:pPr>
+    </w:p>
+    <w:p>
+      <w:pPr>
+        <w:rPr>
+          <w:sz w:val="24"/>
+          <w:szCs w:val="24"/>
+        </w:rPr>
+      </w:pPr>
+      <w:r>
+        <w:rPr>
+          <w:sz w:val="24"/>
+          <w:szCs w:val="24"/>
+        </w:rPr>
         <w:t>Además, la silueta de la princesa **Aurora** fue inspirada en la elegancia de *Audrey Hepburn*, aportando un aire clásico y sofisticado al personaje. El diseño visual también se vio enriquecido por la decisión de los animadores **Frank Thomas** y **</w:t>
       </w:r>
       <w:proofErr w:type="spellStart"/>
@@ -348,6 +401,76 @@
           <w:sz w:val="24"/>
           <w:szCs w:val="24"/>
         </w:rPr>
+        <w:t>### Curiosidad 2: **Diseño Visual**</w:t>
+      </w:r>
+    </w:p>
+    <w:p>
+      <w:pPr>
+        <w:rPr>
+          <w:sz w:val="24"/>
+          <w:szCs w:val="24"/>
+        </w:rPr>
+      </w:pPr>
+      <w:r>
+        <w:rPr>
+          <w:sz w:val="24"/>
+          <w:szCs w:val="24"/>
+        </w:rPr>
+        <w:t>Los fondos de la película fueron diseñados por artistas especializados como **</w:t>
+      </w:r>
+      <w:proofErr w:type="spellStart"/>
+      <w:r>
+        <w:rPr>
+          <w:sz w:val="24"/>
+          <w:szCs w:val="24"/>
+        </w:rPr>
+        <w:t>Eyvind</w:t>
+      </w:r>
+      <w:proofErr w:type="spellEnd"/>
+      <w:r>
+        <w:rPr>
+          <w:sz w:val="24"/>
+          <w:szCs w:val="24"/>
+        </w:rPr>
+        <w:t xml:space="preserve"> </w:t>
+      </w:r>
+      <w:proofErr w:type="spellStart"/>
+      <w:r>
+        <w:rPr>
+          <w:sz w:val="24"/>
+          <w:szCs w:val="24"/>
+        </w:rPr>
+        <w:t>Earle</w:t>
+      </w:r>
+      <w:proofErr w:type="spellEnd"/>
+      <w:r>
+        <w:rPr>
+          <w:sz w:val="24"/>
+          <w:szCs w:val="24"/>
+        </w:rPr>
+        <w:t>**, quien utilizó **formas geométricas y líneas** que creaban una sensación de "pintura en movimiento".</w:t>
+      </w:r>
+    </w:p>
+    <w:p>
+      <w:pPr>
+        <w:rPr>
+          <w:sz w:val="24"/>
+          <w:szCs w:val="24"/>
+        </w:rPr>
+      </w:pPr>
+    </w:p>
+    <w:p>
+      <w:pPr>
+        <w:rPr>
+          <w:sz w:val="24"/>
+          <w:szCs w:val="24"/>
+        </w:rPr>
+      </w:pPr>
+      <w:r>
+        <w:rPr>
+          <w:sz w:val="24"/>
+          <w:szCs w:val="24"/>
+        </w:rPr>
         <w:t>---</w:t>
       </w:r>
     </w:p>
@@ -488,6 +611,53 @@
           <w:sz w:val="24"/>
           <w:szCs w:val="24"/>
         </w:rPr>
+        <w:t>### Curiosidad 3: **Música**</w:t>
+      </w:r>
+    </w:p>
+    <w:p>
+      <w:pPr>
+        <w:rPr>
+          <w:sz w:val="24"/>
+          <w:szCs w:val="24"/>
+        </w:rPr>
+      </w:pPr>
+      <w:r>
+        <w:rPr>
+          <w:sz w:val="24"/>
+          <w:szCs w:val="24"/>
+        </w:rPr>
+        <w:t>La banda sonora de *La Bella Durmiente* es una de las más célebres en el cine animado, pero lo que muchos no saben es que, para la grabación, la **Orquesta Sinfónica de Berlín** tuvo que aprender a adaptar la partitura de Tchaikovsky para que pudiera integrarse con las escenas animadas. ¡Fue uno de los primeros casos en que se grabó una banda sonora orquestal completa antes de que las animaciones estuvieran completamente terminadas!</w:t>
+      </w:r>
+    </w:p>
+    <w:p>
+      <w:pPr>
+        <w:rPr>
+          <w:sz w:val="24"/>
+          <w:szCs w:val="24"/>
+          <w:u w:val="single"/>
+        </w:rPr>
+      </w:pPr>
+    </w:p>
+    <w:p>
+      <w:pPr>
+        <w:rPr>
+          <w:sz w:val="24"/>
+          <w:szCs w:val="24"/>
+        </w:rPr>
+      </w:pPr>
+    </w:p>
+    <w:p>
+      <w:pPr>
+        <w:rPr>
+          <w:sz w:val="24"/>
+          <w:szCs w:val="24"/>
+        </w:rPr>
+      </w:pPr>
+      <w:r>
+        <w:rPr>
+          <w:sz w:val="24"/>
+          <w:szCs w:val="24"/>
+        </w:rPr>
         <w:t>---</w:t>
       </w:r>
     </w:p>
@@ -651,7 +821,52 @@
           <w:sz w:val="24"/>
           <w:szCs w:val="24"/>
         </w:rPr>
-        <w:lastRenderedPageBreak/>
+        <w:t>### Curiosidad 4: **Coreografía y Animación**</w:t>
+      </w:r>
+    </w:p>
+    <w:p>
+      <w:pPr>
+        <w:rPr>
+          <w:sz w:val="24"/>
+          <w:szCs w:val="24"/>
+        </w:rPr>
+      </w:pPr>
+      <w:r>
+        <w:rPr>
+          <w:sz w:val="24"/>
+          <w:szCs w:val="24"/>
+        </w:rPr>
+        <w:t>Se usaron **técnicas de filmación en vivo** para capturar los movimientos de los bailarines y crear coreografías de ballet realistas para los personajes.</w:t>
+      </w:r>
+    </w:p>
+    <w:p>
+      <w:pPr>
+        <w:rPr>
+          <w:sz w:val="24"/>
+          <w:szCs w:val="24"/>
+        </w:rPr>
+      </w:pPr>
+    </w:p>
+    <w:p>
+      <w:pPr>
+        <w:rPr>
+          <w:sz w:val="24"/>
+          <w:szCs w:val="24"/>
+        </w:rPr>
+      </w:pPr>
+    </w:p>
+    <w:p>
+      <w:pPr>
+        <w:rPr>
+          <w:sz w:val="24"/>
+          <w:szCs w:val="24"/>
+        </w:rPr>
+      </w:pPr>
+      <w:r>
+        <w:rPr>
+          <w:sz w:val="24"/>
+          <w:szCs w:val="24"/>
+        </w:rPr>
         <w:t>---</w:t>
       </w:r>
     </w:p>
@@ -708,298 +923,6 @@
           <w:szCs w:val="24"/>
         </w:rPr>
       </w:pPr>
-    </w:p>
-    <w:p>
-      <w:pPr>
-        <w:rPr>
-          <w:sz w:val="24"/>
-          <w:szCs w:val="24"/>
-        </w:rPr>
-      </w:pPr>
-      <w:r>
-        <w:rPr>
-          <w:sz w:val="24"/>
-          <w:szCs w:val="24"/>
-        </w:rPr>
-        <w:t>---</w:t>
-      </w:r>
-    </w:p>
-    <w:p>
-      <w:pPr>
-        <w:rPr>
-          <w:sz w:val="24"/>
-          <w:szCs w:val="24"/>
-        </w:rPr>
-      </w:pPr>
-    </w:p>
-    <w:p>
-      <w:pPr>
-        <w:rPr>
-          <w:sz w:val="24"/>
-          <w:szCs w:val="24"/>
-        </w:rPr>
-      </w:pPr>
-      <w:r>
-        <w:rPr>
-          <w:sz w:val="24"/>
-          <w:szCs w:val="24"/>
-        </w:rPr>
-        <w:t>## Curiosidades</w:t>
-      </w:r>
-    </w:p>
-    <w:p>
-      <w:pPr>
-        <w:rPr>
-          <w:sz w:val="24"/>
-          <w:szCs w:val="24"/>
-        </w:rPr>
-      </w:pPr>
-    </w:p>
-    <w:p>
-      <w:pPr>
-        <w:rPr>
-          <w:sz w:val="24"/>
-          <w:szCs w:val="24"/>
-        </w:rPr>
-      </w:pPr>
-      <w:r>
-        <w:rPr>
-          <w:sz w:val="24"/>
-          <w:szCs w:val="24"/>
-        </w:rPr>
-        <w:t>### Curiosidad 1: **Celdas de Animación Más Grandes**</w:t>
-      </w:r>
-    </w:p>
-    <w:p>
-      <w:pPr>
-        <w:rPr>
-          <w:sz w:val="24"/>
-          <w:szCs w:val="24"/>
-        </w:rPr>
-      </w:pPr>
-      <w:r>
-        <w:rPr>
-          <w:sz w:val="24"/>
-          <w:szCs w:val="24"/>
-        </w:rPr>
-        <w:t>*La Bella Durmiente* fue una de las primeras en usar **celdas de animación más grandes** para lograr mayor detalle en los fondos estilizados, una técnica innovadora para la época.</w:t>
-      </w:r>
-    </w:p>
-    <w:p>
-      <w:pPr>
-        <w:rPr>
-          <w:sz w:val="24"/>
-          <w:szCs w:val="24"/>
-        </w:rPr>
-      </w:pPr>
-    </w:p>
-    <w:p>
-      <w:pPr>
-        <w:rPr>
-          <w:sz w:val="24"/>
-          <w:szCs w:val="24"/>
-        </w:rPr>
-      </w:pPr>
-      <w:r>
-        <w:rPr>
-          <w:sz w:val="24"/>
-          <w:szCs w:val="24"/>
-        </w:rPr>
-        <w:t>---</w:t>
-      </w:r>
-    </w:p>
-    <w:p>
-      <w:pPr>
-        <w:rPr>
-          <w:sz w:val="24"/>
-          <w:szCs w:val="24"/>
-        </w:rPr>
-      </w:pPr>
-    </w:p>
-    <w:p>
-      <w:pPr>
-        <w:rPr>
-          <w:sz w:val="24"/>
-          <w:szCs w:val="24"/>
-        </w:rPr>
-      </w:pPr>
-      <w:r>
-        <w:rPr>
-          <w:sz w:val="24"/>
-          <w:szCs w:val="24"/>
-        </w:rPr>
-        <w:t>### Curiosidad 2: **Diseño Visual**</w:t>
-      </w:r>
-    </w:p>
-    <w:p>
-      <w:pPr>
-        <w:rPr>
-          <w:sz w:val="24"/>
-          <w:szCs w:val="24"/>
-        </w:rPr>
-      </w:pPr>
-      <w:r>
-        <w:rPr>
-          <w:sz w:val="24"/>
-          <w:szCs w:val="24"/>
-        </w:rPr>
-        <w:t>Los fondos de la película fueron diseñados por artistas especializados como **</w:t>
-      </w:r>
-      <w:proofErr w:type="spellStart"/>
-      <w:r>
-        <w:rPr>
-          <w:sz w:val="24"/>
-          <w:szCs w:val="24"/>
-        </w:rPr>
-        <w:t>Eyvind</w:t>
-      </w:r>
-      <w:proofErr w:type="spellEnd"/>
-      <w:r>
-        <w:rPr>
-          <w:sz w:val="24"/>
-          <w:szCs w:val="24"/>
-        </w:rPr>
-        <w:t xml:space="preserve"> </w:t>
-      </w:r>
-      <w:proofErr w:type="spellStart"/>
-      <w:r>
-        <w:rPr>
-          <w:sz w:val="24"/>
-          <w:szCs w:val="24"/>
-        </w:rPr>
-        <w:t>Earle</w:t>
-      </w:r>
-      <w:proofErr w:type="spellEnd"/>
-      <w:r>
-        <w:rPr>
-          <w:sz w:val="24"/>
-          <w:szCs w:val="24"/>
-        </w:rPr>
-        <w:t>**, quien utilizó **formas geométricas y líneas** que creaban una sensación de "pintura en movimiento".</w:t>
-      </w:r>
-    </w:p>
-    <w:p>
-      <w:pPr>
-        <w:rPr>
-          <w:sz w:val="24"/>
-          <w:szCs w:val="24"/>
-        </w:rPr>
-      </w:pPr>
-    </w:p>
-    <w:p>
-      <w:pPr>
-        <w:rPr>
-          <w:sz w:val="24"/>
-          <w:szCs w:val="24"/>
-        </w:rPr>
-      </w:pPr>
-      <w:r>
-        <w:rPr>
-          <w:sz w:val="24"/>
-          <w:szCs w:val="24"/>
-        </w:rPr>
-        <w:t>---</w:t>
-      </w:r>
-    </w:p>
-    <w:p>
-      <w:pPr>
-        <w:rPr>
-          <w:sz w:val="24"/>
-          <w:szCs w:val="24"/>
-        </w:rPr>
-      </w:pPr>
-    </w:p>
-    <w:p>
-      <w:pPr>
-        <w:rPr>
-          <w:sz w:val="24"/>
-          <w:szCs w:val="24"/>
-        </w:rPr>
-      </w:pPr>
-      <w:r>
-        <w:rPr>
-          <w:sz w:val="24"/>
-          <w:szCs w:val="24"/>
-        </w:rPr>
-        <w:t>### Curiosidad 3: **Música**</w:t>
-      </w:r>
-    </w:p>
-    <w:p>
-      <w:pPr>
-        <w:rPr>
-          <w:sz w:val="24"/>
-          <w:szCs w:val="24"/>
-        </w:rPr>
-      </w:pPr>
-      <w:r>
-        <w:rPr>
-          <w:sz w:val="24"/>
-          <w:szCs w:val="24"/>
-        </w:rPr>
-        <w:t>La banda sonora de *La Bella Durmiente* es una de las más célebres en el cine animado, pero lo que muchos no saben es que, para la grabación, la **Orquesta Sinfónica de Berlín** tuvo que aprender a adaptar la partitura de Tchaikovsky para que pudiera integrarse con las escenas animadas. ¡Fue uno de los primeros casos en que se grabó una banda sonora orquestal completa antes de que las animaciones estuvieran completamente terminadas!</w:t>
-      </w:r>
-    </w:p>
-    <w:p>
-      <w:pPr>
-        <w:rPr>
-          <w:sz w:val="24"/>
-          <w:szCs w:val="24"/>
-        </w:rPr>
-      </w:pPr>
-    </w:p>
-    <w:p>
-      <w:pPr>
-        <w:rPr>
-          <w:sz w:val="24"/>
-          <w:szCs w:val="24"/>
-        </w:rPr>
-      </w:pPr>
-      <w:r>
-        <w:rPr>
-          <w:sz w:val="24"/>
-          <w:szCs w:val="24"/>
-        </w:rPr>
-        <w:t>---</w:t>
-      </w:r>
-    </w:p>
-    <w:p>
-      <w:pPr>
-        <w:rPr>
-          <w:sz w:val="24"/>
-          <w:szCs w:val="24"/>
-        </w:rPr>
-      </w:pPr>
-    </w:p>
-    <w:p>
-      <w:pPr>
-        <w:rPr>
-          <w:sz w:val="24"/>
-          <w:szCs w:val="24"/>
-        </w:rPr>
-      </w:pPr>
-      <w:r>
-        <w:rPr>
-          <w:sz w:val="24"/>
-          <w:szCs w:val="24"/>
-        </w:rPr>
-        <w:lastRenderedPageBreak/>
-        <w:t>### Curiosidad 4: **Coreografía y Animación**</w:t>
-      </w:r>
-    </w:p>
-    <w:p>
-      <w:pPr>
-        <w:rPr>
-          <w:sz w:val="24"/>
-          <w:szCs w:val="24"/>
-        </w:rPr>
-      </w:pPr>
-      <w:r>
-        <w:rPr>
-          <w:sz w:val="24"/>
-          <w:szCs w:val="24"/>
-        </w:rPr>
-        <w:t>Se usaron **técnicas de filmación en vivo** para capturar los movimientos de los bailarines y crear coreografías de ballet realistas para los personajes.</w:t>
-      </w:r>
     </w:p>
     <w:sectPr>
       <w:pgSz w:w="11906" w:h="16838"/>

</xml_diff>